<commit_message>
Finished main game-play and debugged.
With in-game instructions to add, animation to debug.
</commit_message>
<xml_diff>
--- a/Design Document(Chinese).docx
+++ b/Design Document(Chinese).docx
@@ -314,11 +314,23 @@
           <w:szCs w:val="23"/>
           <w:shd w:val="clear" w:color="auto" w:fill="FFFFFF"/>
         </w:rPr>
-        <w:t>），</w:t>
-      </w:r>
-      <w:r>
-        <w:rPr>
-          <w:rFonts w:ascii="Arial" w:hAnsi="Arial" w:cs="Arial" w:hint="eastAsia"/>
+        <w:t>）</w:t>
+      </w:r>
+      <w:r>
+        <w:rPr>
+          <w:rFonts w:ascii="Arial" w:hAnsi="Arial" w:cs="Arial" w:hint="eastAsia"/>
+          <w:strike/>
+          <w:color w:val="202122"/>
+          <w:sz w:val="23"/>
+          <w:szCs w:val="23"/>
+          <w:shd w:val="clear" w:color="auto" w:fill="FFFFFF"/>
+        </w:rPr>
+        <w:t>，</w:t>
+      </w:r>
+      <w:r>
+        <w:rPr>
+          <w:rFonts w:ascii="Arial" w:hAnsi="Arial" w:cs="Arial" w:hint="eastAsia"/>
+          <w:strike/>
           <w:color w:val="202122"/>
           <w:sz w:val="23"/>
           <w:szCs w:val="23"/>
@@ -329,6 +341,7 @@
       <w:r>
         <w:rPr>
           <w:rFonts w:ascii="Arial" w:hAnsi="Arial" w:cs="Arial" w:hint="eastAsia"/>
+          <w:strike/>
           <w:color w:val="202122"/>
           <w:sz w:val="23"/>
           <w:szCs w:val="23"/>
@@ -1048,7 +1061,7 @@
           <w:szCs w:val="23"/>
           <w:shd w:val="clear" w:color="auto" w:fill="FFFFFF"/>
         </w:rPr>
-        <w:t>回合。该季节对应属性所“生”之牌为主牌时，每回合内</w:t>
+        <w:t>回合。该季节对应属性为主牌时，每回合内</w:t>
       </w:r>
       <w:r>
         <w:rPr>
@@ -1069,66 +1082,6 @@
           <w:shd w:val="clear" w:color="auto" w:fill="FFFFFF"/>
         </w:rPr>
         <w:t>攻击（防守）力增加</w:t>
-      </w:r>
-      <w:r>
-        <w:rPr>
-          <w:rFonts w:ascii="Arial" w:hAnsi="Arial" w:cs="Arial" w:hint="eastAsia"/>
-          <w:color w:val="202122"/>
-          <w:sz w:val="23"/>
-          <w:szCs w:val="23"/>
-          <w:shd w:val="clear" w:color="auto" w:fill="FFFFFF"/>
-        </w:rPr>
-        <w:t>2</w:t>
-      </w:r>
-      <w:r>
-        <w:rPr>
-          <w:rFonts w:ascii="Arial" w:hAnsi="Arial" w:cs="Arial" w:hint="eastAsia"/>
-          <w:color w:val="202122"/>
-          <w:sz w:val="23"/>
-          <w:szCs w:val="23"/>
-          <w:shd w:val="clear" w:color="auto" w:fill="FFFFFF"/>
-        </w:rPr>
-        <w:t>5</w:t>
-      </w:r>
-      <w:r>
-        <w:rPr>
-          <w:rFonts w:ascii="Arial" w:hAnsi="Arial" w:cs="Arial" w:hint="eastAsia"/>
-          <w:color w:val="202122"/>
-          <w:sz w:val="23"/>
-          <w:szCs w:val="23"/>
-          <w:shd w:val="clear" w:color="auto" w:fill="FFFFFF"/>
-        </w:rPr>
-        <w:t>%</w:t>
-      </w:r>
-      <w:r>
-        <w:rPr>
-          <w:rFonts w:ascii="Arial" w:hAnsi="Arial" w:cs="Arial" w:hint="eastAsia"/>
-          <w:color w:val="202122"/>
-          <w:sz w:val="23"/>
-          <w:szCs w:val="23"/>
-          <w:shd w:val="clear" w:color="auto" w:fill="FFFFFF"/>
-        </w:rPr>
-        <w:t>；所“克”之牌为主牌时，每回合内</w:t>
-      </w:r>
-      <w:r>
-        <w:rPr>
-          <w:rFonts w:ascii="Arial" w:hAnsi="Arial" w:cs="Arial" w:hint="eastAsia"/>
-          <w:color w:val="202122"/>
-          <w:sz w:val="23"/>
-          <w:szCs w:val="23"/>
-          <w:shd w:val="clear" w:color="auto" w:fill="FFFFFF"/>
-        </w:rPr>
-        <w:t>初始</w:t>
-      </w:r>
-      <w:r>
-        <w:rPr>
-          <w:rFonts w:ascii="Arial" w:hAnsi="Arial" w:cs="Arial" w:hint="eastAsia"/>
-          <w:color w:val="202122"/>
-          <w:sz w:val="23"/>
-          <w:szCs w:val="23"/>
-          <w:shd w:val="clear" w:color="auto" w:fill="FFFFFF"/>
-        </w:rPr>
-        <w:t>攻击（防守）力减少</w:t>
       </w:r>
       <w:r>
         <w:rPr>

</xml_diff>